<commit_message>
Agregue nonbre de curso y cambie division con codigo
</commit_message>
<xml_diff>
--- a/trunk/docs/Entregables/Casos de Uso Funcionales/Casos de Uso Gestion de Cursos - Grupo 5508 -UTN - 2016 v1.3.docx
+++ b/trunk/docs/Entregables/Casos de Uso Funcionales/Casos de Uso Gestion de Cursos - Grupo 5508 -UTN - 2016 v1.3.docx
@@ -4323,7 +4323,17 @@
                 <w:szCs w:val="22"/>
                 <w:lang w:val="es-AR"/>
               </w:rPr>
-              <w:t>División (alfanumérico 2 caracteres)</w:t>
+              <w:t>Código (alfanumérico</w:t>
+            </w:r>
+            <w:r>
+              <w:rPr>
+                <w:rFonts w:ascii="Arial" w:hAnsi="Arial" w:cs="Arial"/>
+                <w:i/>
+                <w:sz w:val="22"/>
+                <w:szCs w:val="22"/>
+                <w:lang w:val="es-AR"/>
+              </w:rPr>
+              <w:t>)</w:t>
             </w:r>
           </w:p>
           <w:p>
@@ -4346,29 +4356,9 @@
                 <w:i/>
                 <w:sz w:val="22"/>
                 <w:szCs w:val="22"/>
-                <w:lang w:val="pt-BR"/>
-              </w:rPr>
-              <w:t xml:space="preserve">Docentes a cargo (Tipo docente. </w:t>
-            </w:r>
-            <w:r>
-              <w:rPr>
-                <w:rFonts w:ascii="Arial" w:hAnsi="Arial" w:cs="Arial"/>
-                <w:i/>
-                <w:sz w:val="22"/>
-                <w:szCs w:val="22"/>
-                <w:lang w:val="es-AR"/>
-              </w:rPr>
-              <w:t>Ver CU-GC-005</w:t>
-            </w:r>
-            <w:r>
-              <w:rPr>
-                <w:rFonts w:ascii="Arial" w:hAnsi="Arial" w:cs="Arial"/>
-                <w:i/>
-                <w:sz w:val="22"/>
-                <w:szCs w:val="22"/>
-                <w:lang w:val="es-AR"/>
-              </w:rPr>
-              <w:t>)</w:t>
+                <w:lang w:val="es-AR"/>
+              </w:rPr>
+              <w:t>Nombre (Alfanumerico)</w:t>
             </w:r>
           </w:p>
           <w:p>
@@ -4391,9 +4381,29 @@
                 <w:i/>
                 <w:sz w:val="22"/>
                 <w:szCs w:val="22"/>
-                <w:lang w:val="es-AR"/>
-              </w:rPr>
-              <w:t>Alumnos pertenecientes (Tipo alumno. Ver CU-GC-006)</w:t>
+                <w:lang w:val="pt-BR"/>
+              </w:rPr>
+              <w:t xml:space="preserve">Docentes a cargo (Tipo docente. </w:t>
+            </w:r>
+            <w:r>
+              <w:rPr>
+                <w:rFonts w:ascii="Arial" w:hAnsi="Arial" w:cs="Arial"/>
+                <w:i/>
+                <w:sz w:val="22"/>
+                <w:szCs w:val="22"/>
+                <w:lang w:val="es-AR"/>
+              </w:rPr>
+              <w:t>Ver CU-GC-005</w:t>
+            </w:r>
+            <w:r>
+              <w:rPr>
+                <w:rFonts w:ascii="Arial" w:hAnsi="Arial" w:cs="Arial"/>
+                <w:i/>
+                <w:sz w:val="22"/>
+                <w:szCs w:val="22"/>
+                <w:lang w:val="es-AR"/>
+              </w:rPr>
+              <w:t>)</w:t>
             </w:r>
           </w:p>
           <w:p>
@@ -4418,6 +4428,31 @@
                 <w:szCs w:val="22"/>
                 <w:lang w:val="es-AR"/>
               </w:rPr>
+              <w:t>Alumnos pertenecientes (Tipo alumno. Ver CU-GC-006)</w:t>
+            </w:r>
+          </w:p>
+          <w:p>
+            <w:pPr>
+              <w:numPr>
+                <w:ilvl w:val="0"/>
+                <w:numId w:val="17"/>
+              </w:numPr>
+              <w:rPr>
+                <w:rFonts w:ascii="Arial" w:hAnsi="Arial" w:cs="Arial"/>
+                <w:i/>
+                <w:sz w:val="22"/>
+                <w:szCs w:val="22"/>
+                <w:lang w:val="es-AR"/>
+              </w:rPr>
+            </w:pPr>
+            <w:r>
+              <w:rPr>
+                <w:rFonts w:ascii="Arial" w:hAnsi="Arial" w:cs="Arial"/>
+                <w:i/>
+                <w:sz w:val="22"/>
+                <w:szCs w:val="22"/>
+                <w:lang w:val="es-AR"/>
+              </w:rPr>
               <w:t>Observaciones</w:t>
             </w:r>
             <w:r>
@@ -4522,7 +4557,7 @@
                 <w:szCs w:val="22"/>
                 <w:lang w:val="es-AR" w:eastAsia="en-US"/>
               </w:rPr>
-              <w:t xml:space="preserve"> –Se ingresan datos que no corresponden (otro tipo de dato / se pasa del máximo).</w:t>
+              <w:t xml:space="preserve"> –Se ingresan datos que no corresponden (otro tipo de dato).</w:t>
             </w:r>
           </w:p>
           <w:p>
@@ -4554,6 +4589,51 @@
               </w:rPr>
               <w:t xml:space="preserve"> “El tipo de dato es incorrecto”</w:t>
             </w:r>
+          </w:p>
+          <w:p>
+            <w:pPr>
+              <w:pStyle w:val="ContenidodeTabla"/>
+              <w:suppressAutoHyphens/>
+              <w:rPr>
+                <w:rFonts w:ascii="Arial" w:hAnsi="Arial" w:cs="Arial"/>
+                <w:sz w:val="22"/>
+                <w:szCs w:val="22"/>
+                <w:lang w:val="es-AR" w:eastAsia="en-US"/>
+              </w:rPr>
+            </w:pPr>
+          </w:p>
+          <w:p>
+            <w:pPr>
+              <w:pStyle w:val="ContenidodeTabla"/>
+              <w:suppressAutoHyphens/>
+              <w:rPr>
+                <w:rFonts w:ascii="Arial" w:hAnsi="Arial" w:cs="Arial"/>
+                <w:sz w:val="22"/>
+                <w:szCs w:val="22"/>
+                <w:lang w:val="es-AR" w:eastAsia="en-US"/>
+              </w:rPr>
+            </w:pPr>
+            <w:r>
+              <w:rPr>
+                <w:rFonts w:ascii="Arial" w:hAnsi="Arial" w:cs="Arial"/>
+                <w:sz w:val="22"/>
+                <w:szCs w:val="22"/>
+                <w:lang w:val="es-AR" w:eastAsia="en-US"/>
+              </w:rPr>
+              <w:t>F- Si se ingresan mas de 200 caracteres el sistema emite un mensaje informando la situación. “No se permiten mas caracteres”</w:t>
+            </w:r>
+          </w:p>
+          <w:p>
+            <w:pPr>
+              <w:pStyle w:val="ContenidodeTabla"/>
+              <w:suppressAutoHyphens/>
+              <w:rPr>
+                <w:rFonts w:ascii="Arial" w:hAnsi="Arial" w:cs="Arial"/>
+                <w:sz w:val="22"/>
+                <w:szCs w:val="22"/>
+                <w:lang w:val="es-AR" w:eastAsia="en-US"/>
+              </w:rPr>
+            </w:pPr>
           </w:p>
           <w:p>
             <w:pPr>
@@ -6304,7 +6384,27 @@
                 <w:szCs w:val="22"/>
                 <w:lang w:val="es-AR"/>
               </w:rPr>
-              <w:t>División (alfanumérico 2 caracteres)</w:t>
+              <w:t>Código</w:t>
+            </w:r>
+            <w:r>
+              <w:rPr>
+                <w:rFonts w:ascii="Arial" w:hAnsi="Arial" w:cs="Arial"/>
+                <w:i/>
+                <w:sz w:val="22"/>
+                <w:szCs w:val="22"/>
+                <w:lang w:val="es-AR"/>
+              </w:rPr>
+              <w:t xml:space="preserve"> (A</w:t>
+            </w:r>
+            <w:r>
+              <w:rPr>
+                <w:rFonts w:ascii="Arial" w:hAnsi="Arial" w:cs="Arial"/>
+                <w:i/>
+                <w:sz w:val="22"/>
+                <w:szCs w:val="22"/>
+                <w:lang w:val="es-AR"/>
+              </w:rPr>
+              <w:t>lfanumérico)</w:t>
             </w:r>
           </w:p>
           <w:p>
@@ -6327,9 +6427,9 @@
                 <w:i/>
                 <w:sz w:val="22"/>
                 <w:szCs w:val="22"/>
-                <w:lang w:val="pt-BR"/>
-              </w:rPr>
-              <w:t xml:space="preserve">Docentes a cargo (Tipo docente. </w:t>
+                <w:lang w:val="es-AR"/>
+              </w:rPr>
+              <w:t>Nombre (</w:t>
             </w:r>
             <w:r>
               <w:rPr>
@@ -6339,7 +6439,7 @@
                 <w:szCs w:val="22"/>
                 <w:lang w:val="es-AR"/>
               </w:rPr>
-              <w:t>Ver CU-GC-005</w:t>
+              <w:t>Alfanumérico</w:t>
             </w:r>
             <w:r>
               <w:rPr>
@@ -6363,7 +6463,7 @@
                 <w:i/>
                 <w:sz w:val="22"/>
                 <w:szCs w:val="22"/>
-                <w:lang w:val="es-AR"/>
+                <w:lang w:val="pt-BR"/>
               </w:rPr>
             </w:pPr>
             <w:r>
@@ -6372,9 +6472,19 @@
                 <w:i/>
                 <w:sz w:val="22"/>
                 <w:szCs w:val="22"/>
-                <w:lang w:val="es-AR"/>
-              </w:rPr>
-              <w:t>Alumnos pertenecientes (Tipo alumno. Ver CU-GC-006)</w:t>
+                <w:lang w:val="pt-BR"/>
+              </w:rPr>
+              <w:t xml:space="preserve">Docentes a cargo (Tipo docente. </w:t>
+            </w:r>
+            <w:r>
+              <w:rPr>
+                <w:rFonts w:ascii="Arial" w:hAnsi="Arial" w:cs="Arial"/>
+                <w:i/>
+                <w:sz w:val="22"/>
+                <w:szCs w:val="22"/>
+                <w:lang w:val="pt-BR"/>
+              </w:rPr>
+              <w:t>Ver CU-GC-005)</w:t>
             </w:r>
           </w:p>
           <w:p>
@@ -6399,6 +6509,31 @@
                 <w:szCs w:val="22"/>
                 <w:lang w:val="es-AR"/>
               </w:rPr>
+              <w:t>Alumnos pertenecientes (Tipo alumno. Ver CU-GC-006)</w:t>
+            </w:r>
+          </w:p>
+          <w:p>
+            <w:pPr>
+              <w:numPr>
+                <w:ilvl w:val="0"/>
+                <w:numId w:val="18"/>
+              </w:numPr>
+              <w:rPr>
+                <w:rFonts w:ascii="Arial" w:hAnsi="Arial" w:cs="Arial"/>
+                <w:i/>
+                <w:sz w:val="22"/>
+                <w:szCs w:val="22"/>
+                <w:lang w:val="es-AR"/>
+              </w:rPr>
+            </w:pPr>
+            <w:r>
+              <w:rPr>
+                <w:rFonts w:ascii="Arial" w:hAnsi="Arial" w:cs="Arial"/>
+                <w:i/>
+                <w:sz w:val="22"/>
+                <w:szCs w:val="22"/>
+                <w:lang w:val="es-AR"/>
+              </w:rPr>
               <w:t>Observaciones (Texto 200 caracteres)</w:t>
             </w:r>
           </w:p>
@@ -6492,7 +6627,7 @@
                 <w:szCs w:val="22"/>
                 <w:lang w:val="es-AR" w:eastAsia="en-US"/>
               </w:rPr>
-              <w:t xml:space="preserve"> –Se ingresan datos que no corresponden (otro tipo de dato / se pasa del máximo).</w:t>
+              <w:t xml:space="preserve"> –Se ingresan datos que no corresponden (otro tipo de dato).</w:t>
             </w:r>
           </w:p>
           <w:p>
@@ -6523,6 +6658,39 @@
                 <w:lang w:val="es-AR" w:eastAsia="en-US"/>
               </w:rPr>
               <w:t xml:space="preserve"> “El tipo de dato es incorrecto”</w:t>
+            </w:r>
+          </w:p>
+          <w:p>
+            <w:pPr>
+              <w:pStyle w:val="ContenidodeTabla"/>
+              <w:suppressAutoHyphens/>
+              <w:rPr>
+                <w:rFonts w:ascii="Arial" w:hAnsi="Arial" w:cs="Arial"/>
+                <w:sz w:val="22"/>
+                <w:szCs w:val="22"/>
+                <w:lang w:val="es-AR" w:eastAsia="en-US"/>
+              </w:rPr>
+            </w:pPr>
+          </w:p>
+          <w:p>
+            <w:pPr>
+              <w:pStyle w:val="ContenidodeTabla"/>
+              <w:suppressAutoHyphens/>
+              <w:rPr>
+                <w:rFonts w:ascii="Arial" w:hAnsi="Arial" w:cs="Arial"/>
+                <w:sz w:val="22"/>
+                <w:szCs w:val="22"/>
+                <w:lang w:val="es-AR" w:eastAsia="en-US"/>
+              </w:rPr>
+            </w:pPr>
+            <w:r>
+              <w:rPr>
+                <w:rFonts w:ascii="Arial" w:hAnsi="Arial" w:cs="Arial"/>
+                <w:sz w:val="22"/>
+                <w:szCs w:val="22"/>
+                <w:lang w:val="es-AR" w:eastAsia="en-US"/>
+              </w:rPr>
+              <w:t>F- Si se ingresan mas de 200 caracteres el sistema emite un mensaje informando la situación. “No se permiten mas caracteres”</w:t>
             </w:r>
           </w:p>
           <w:p>
@@ -8113,7 +8281,44 @@
                 <w:szCs w:val="22"/>
                 <w:lang w:val="es-AR"/>
               </w:rPr>
-              <w:t>División (alfanumérico 2 caracteres)</w:t>
+              <w:t>Código (Alfanumérico)</w:t>
+            </w:r>
+          </w:p>
+          <w:p>
+            <w:pPr>
+              <w:numPr>
+                <w:ilvl w:val="0"/>
+                <w:numId w:val="19"/>
+              </w:numPr>
+              <w:rPr>
+                <w:rFonts w:ascii="Arial" w:hAnsi="Arial" w:cs="Arial"/>
+                <w:i/>
+                <w:sz w:val="22"/>
+                <w:szCs w:val="22"/>
+                <w:lang w:val="es-AR"/>
+              </w:rPr>
+            </w:pPr>
+            <w:r>
+              <w:rPr>
+                <w:rFonts w:ascii="Arial" w:hAnsi="Arial" w:cs="Arial"/>
+                <w:i/>
+                <w:sz w:val="22"/>
+                <w:szCs w:val="22"/>
+                <w:lang w:val="es-AR"/>
+              </w:rPr>
+              <w:t>Nombre (A</w:t>
+            </w:r>
+            <w:bookmarkStart w:id="0" w:name="_GoBack"/>
+            <w:bookmarkEnd w:id="0"/>
+            <w:r>
+              <w:rPr>
+                <w:rFonts w:ascii="Arial" w:hAnsi="Arial" w:cs="Arial"/>
+                <w:i/>
+                <w:sz w:val="22"/>
+                <w:szCs w:val="22"/>
+                <w:lang w:val="es-AR"/>
+              </w:rPr>
+              <w:t>lfanumérico)</w:t>
             </w:r>
           </w:p>
           <w:p>
@@ -9028,8 +9233,6 @@
               </w:rPr>
               <w:t>.</w:t>
             </w:r>
-            <w:bookmarkStart w:id="0" w:name="_GoBack"/>
-            <w:bookmarkEnd w:id="0"/>
           </w:p>
         </w:tc>
       </w:tr>

</xml_diff>